<commit_message>
Demonstration Test Plan (Update)
</commit_message>
<xml_diff>
--- a/Team 8 - Demonstration Test .docx
+++ b/Team 8 - Demonstration Test .docx
@@ -61,6 +61,114 @@
         </w:numPr>
       </w:pPr>
       <w:r>
+        <w:t>2) Modify graph data</w:t>
+      </w:r>
+    </w:p>
+    <w:p>
+      <w:pPr>
+        <w:pStyle w:val="ListParagraph"/>
+        <w:numPr>
+          <w:ilvl w:val="2"/>
+          <w:numId w:val="1"/>
+        </w:numPr>
+      </w:pPr>
+      <w:r>
+        <w:t>1)Add an edge to the graph</w:t>
+      </w:r>
+    </w:p>
+    <w:p>
+      <w:pPr>
+        <w:pStyle w:val="ListParagraph"/>
+        <w:numPr>
+          <w:ilvl w:val="3"/>
+          <w:numId w:val="1"/>
+        </w:numPr>
+      </w:pPr>
+      <w:r>
+        <w:t>2) Add an edge using new vertices</w:t>
+      </w:r>
+    </w:p>
+    <w:p>
+      <w:pPr>
+        <w:pStyle w:val="ListParagraph"/>
+        <w:numPr>
+          <w:ilvl w:val="4"/>
+          <w:numId w:val="1"/>
+        </w:numPr>
+      </w:pPr>
+      <w:r>
+        <w:t>Enter vertex 1: Y</w:t>
+      </w:r>
+    </w:p>
+    <w:p>
+      <w:pPr>
+        <w:pStyle w:val="ListParagraph"/>
+        <w:numPr>
+          <w:ilvl w:val="4"/>
+          <w:numId w:val="1"/>
+        </w:numPr>
+      </w:pPr>
+      <w:r>
+        <w:t>Enter vertex 2: Z</w:t>
+      </w:r>
+    </w:p>
+    <w:p>
+      <w:pPr>
+        <w:pStyle w:val="ListParagraph"/>
+        <w:numPr>
+          <w:ilvl w:val="4"/>
+          <w:numId w:val="1"/>
+        </w:numPr>
+      </w:pPr>
+      <w:r>
+        <w:t>Enter edge weight: 2</w:t>
+      </w:r>
+    </w:p>
+    <w:p>
+      <w:pPr>
+        <w:pStyle w:val="ListParagraph"/>
+        <w:numPr>
+          <w:ilvl w:val="3"/>
+          <w:numId w:val="1"/>
+        </w:numPr>
+      </w:pPr>
+      <w:r>
+        <w:t>2) Add an edge using new vertices</w:t>
+      </w:r>
+    </w:p>
+    <w:p>
+      <w:pPr>
+        <w:pStyle w:val="ListParagraph"/>
+        <w:numPr>
+          <w:ilvl w:val="1"/>
+          <w:numId w:val="1"/>
+        </w:numPr>
+      </w:pPr>
+      <w:r>
+        <w:t>3) Display graph data</w:t>
+      </w:r>
+    </w:p>
+    <w:p>
+      <w:pPr>
+        <w:pStyle w:val="ListParagraph"/>
+        <w:numPr>
+          <w:ilvl w:val="2"/>
+          <w:numId w:val="1"/>
+        </w:numPr>
+      </w:pPr>
+      <w:r>
+        <w:t>1) Display on screen using depth – first traversal</w:t>
+      </w:r>
+    </w:p>
+    <w:p>
+      <w:pPr>
+        <w:pStyle w:val="ListParagraph"/>
+        <w:numPr>
+          <w:ilvl w:val="1"/>
+          <w:numId w:val="1"/>
+        </w:numPr>
+      </w:pPr>
+      <w:r>
         <w:t>1) Read file into graph (Will clear current contents)</w:t>
       </w:r>
     </w:p>
@@ -73,6 +181,337 @@
         </w:numPr>
       </w:pPr>
       <w:r>
+        <w:t>Test Input File</w:t>
+      </w:r>
+      <w:r>
+        <w:t xml:space="preserve"> 3</w:t>
+      </w:r>
+      <w:r>
+        <w:t>.txt</w:t>
+      </w:r>
+    </w:p>
+    <w:p>
+      <w:pPr>
+        <w:pStyle w:val="ListParagraph"/>
+        <w:numPr>
+          <w:ilvl w:val="1"/>
+          <w:numId w:val="1"/>
+        </w:numPr>
+      </w:pPr>
+      <w:r>
+        <w:t>3) Display graph data</w:t>
+      </w:r>
+    </w:p>
+    <w:p>
+      <w:pPr>
+        <w:pStyle w:val="ListParagraph"/>
+        <w:numPr>
+          <w:ilvl w:val="2"/>
+          <w:numId w:val="1"/>
+        </w:numPr>
+      </w:pPr>
+      <w:r>
+        <w:t>1) Display on screen using depth-first traversal</w:t>
+      </w:r>
+    </w:p>
+    <w:p>
+      <w:pPr>
+        <w:pStyle w:val="ListParagraph"/>
+        <w:numPr>
+          <w:ilvl w:val="2"/>
+          <w:numId w:val="1"/>
+        </w:numPr>
+      </w:pPr>
+      <w:r>
+        <w:t>2) Display on screen using breadth-first traversal</w:t>
+      </w:r>
+    </w:p>
+    <w:p>
+      <w:pPr>
+        <w:pStyle w:val="ListParagraph"/>
+        <w:numPr>
+          <w:ilvl w:val="2"/>
+          <w:numId w:val="1"/>
+        </w:numPr>
+      </w:pPr>
+      <w:r>
+        <w:t>3)Write to a text file using breadth-first traversal</w:t>
+      </w:r>
+    </w:p>
+    <w:p>
+      <w:pPr>
+        <w:pStyle w:val="ListParagraph"/>
+        <w:numPr>
+          <w:ilvl w:val="3"/>
+          <w:numId w:val="1"/>
+        </w:numPr>
+      </w:pPr>
+      <w:r>
+        <w:t>Test Input File 3(2).txt</w:t>
+      </w:r>
+    </w:p>
+    <w:p>
+      <w:pPr>
+        <w:pStyle w:val="ListParagraph"/>
+        <w:numPr>
+          <w:ilvl w:val="2"/>
+          <w:numId w:val="1"/>
+        </w:numPr>
+      </w:pPr>
+      <w:r>
+        <w:t>4) Go back</w:t>
+      </w:r>
+    </w:p>
+    <w:p>
+      <w:pPr>
+        <w:pStyle w:val="ListParagraph"/>
+        <w:numPr>
+          <w:ilvl w:val="1"/>
+          <w:numId w:val="1"/>
+        </w:numPr>
+      </w:pPr>
+      <w:r>
+        <w:t>2) Modify graph data</w:t>
+      </w:r>
+    </w:p>
+    <w:p>
+      <w:pPr>
+        <w:pStyle w:val="ListParagraph"/>
+        <w:numPr>
+          <w:ilvl w:val="2"/>
+          <w:numId w:val="1"/>
+        </w:numPr>
+      </w:pPr>
+      <w:r>
+        <w:t>1)Add an e</w:t>
+      </w:r>
+      <w:r>
+        <w:t>dge</w:t>
+      </w:r>
+      <w:r>
+        <w:t xml:space="preserve"> to the graph</w:t>
+      </w:r>
+    </w:p>
+    <w:p>
+      <w:pPr>
+        <w:pStyle w:val="ListParagraph"/>
+        <w:numPr>
+          <w:ilvl w:val="3"/>
+          <w:numId w:val="1"/>
+        </w:numPr>
+      </w:pPr>
+      <w:r>
+        <w:t xml:space="preserve">1) Add an edge using existing vertices </w:t>
+      </w:r>
+    </w:p>
+    <w:p>
+      <w:pPr>
+        <w:pStyle w:val="ListParagraph"/>
+        <w:numPr>
+          <w:ilvl w:val="4"/>
+          <w:numId w:val="1"/>
+        </w:numPr>
+      </w:pPr>
+      <w:r>
+        <w:t xml:space="preserve">Choice: </w:t>
+      </w:r>
+      <w:r>
+        <w:t>1) A</w:t>
+      </w:r>
+    </w:p>
+    <w:p>
+      <w:pPr>
+        <w:pStyle w:val="ListParagraph"/>
+        <w:numPr>
+          <w:ilvl w:val="4"/>
+          <w:numId w:val="1"/>
+        </w:numPr>
+      </w:pPr>
+      <w:r>
+        <w:t xml:space="preserve">Choice: </w:t>
+      </w:r>
+      <w:r>
+        <w:t>1) B</w:t>
+      </w:r>
+    </w:p>
+    <w:p>
+      <w:pPr>
+        <w:pStyle w:val="ListParagraph"/>
+        <w:numPr>
+          <w:ilvl w:val="4"/>
+          <w:numId w:val="1"/>
+        </w:numPr>
+      </w:pPr>
+      <w:r>
+        <w:t>Choose an edge weight: 5</w:t>
+      </w:r>
+    </w:p>
+    <w:p>
+      <w:pPr>
+        <w:pStyle w:val="ListParagraph"/>
+        <w:numPr>
+          <w:ilvl w:val="3"/>
+          <w:numId w:val="1"/>
+        </w:numPr>
+      </w:pPr>
+      <w:r>
+        <w:t>3) Add an edge using an existing vertex and a new vertex</w:t>
+      </w:r>
+    </w:p>
+    <w:p>
+      <w:pPr>
+        <w:pStyle w:val="ListParagraph"/>
+        <w:numPr>
+          <w:ilvl w:val="4"/>
+          <w:numId w:val="1"/>
+        </w:numPr>
+      </w:pPr>
+      <w:r>
+        <w:t>1) A</w:t>
+      </w:r>
+    </w:p>
+    <w:p>
+      <w:pPr>
+        <w:pStyle w:val="ListParagraph"/>
+        <w:numPr>
+          <w:ilvl w:val="4"/>
+          <w:numId w:val="1"/>
+        </w:numPr>
+      </w:pPr>
+      <w:r>
+        <w:t>Enter vertex 2: Z</w:t>
+      </w:r>
+    </w:p>
+    <w:p>
+      <w:pPr>
+        <w:pStyle w:val="ListParagraph"/>
+        <w:numPr>
+          <w:ilvl w:val="4"/>
+          <w:numId w:val="1"/>
+        </w:numPr>
+      </w:pPr>
+      <w:r>
+        <w:t>Enter edge weight: 1</w:t>
+      </w:r>
+    </w:p>
+    <w:p>
+      <w:pPr>
+        <w:pStyle w:val="ListParagraph"/>
+        <w:numPr>
+          <w:ilvl w:val="3"/>
+          <w:numId w:val="1"/>
+        </w:numPr>
+      </w:pPr>
+      <w:r>
+        <w:t>4) Go back</w:t>
+      </w:r>
+    </w:p>
+    <w:p>
+      <w:pPr>
+        <w:pStyle w:val="ListParagraph"/>
+        <w:numPr>
+          <w:ilvl w:val="2"/>
+          <w:numId w:val="1"/>
+        </w:numPr>
+      </w:pPr>
+      <w:r>
+        <w:t xml:space="preserve">3) Undo latest action </w:t>
+      </w:r>
+    </w:p>
+    <w:p>
+      <w:pPr>
+        <w:pStyle w:val="ListParagraph"/>
+        <w:numPr>
+          <w:ilvl w:val="2"/>
+          <w:numId w:val="1"/>
+        </w:numPr>
+      </w:pPr>
+      <w:r>
+        <w:t>2) Remove an edge from the graph</w:t>
+      </w:r>
+    </w:p>
+    <w:p>
+      <w:pPr>
+        <w:pStyle w:val="ListParagraph"/>
+        <w:numPr>
+          <w:ilvl w:val="3"/>
+          <w:numId w:val="1"/>
+        </w:numPr>
+      </w:pPr>
+      <w:r>
+        <w:t>Choice: 10) A --- B (5)</w:t>
+      </w:r>
+    </w:p>
+    <w:p>
+      <w:pPr>
+        <w:pStyle w:val="ListParagraph"/>
+        <w:numPr>
+          <w:ilvl w:val="1"/>
+          <w:numId w:val="1"/>
+        </w:numPr>
+      </w:pPr>
+      <w:r>
+        <w:t>4) Solve minimum spanning tree</w:t>
+      </w:r>
+    </w:p>
+    <w:p>
+      <w:pPr>
+        <w:pStyle w:val="ListParagraph"/>
+        <w:numPr>
+          <w:ilvl w:val="2"/>
+          <w:numId w:val="1"/>
+        </w:numPr>
+      </w:pPr>
+      <w:r>
+        <w:t>Write tree to a file?</w:t>
+      </w:r>
+    </w:p>
+    <w:p>
+      <w:pPr>
+        <w:pStyle w:val="ListParagraph"/>
+        <w:numPr>
+          <w:ilvl w:val="3"/>
+          <w:numId w:val="1"/>
+        </w:numPr>
+      </w:pPr>
+      <w:r>
+        <w:t>Y</w:t>
+      </w:r>
+    </w:p>
+    <w:p>
+      <w:pPr>
+        <w:pStyle w:val="ListParagraph"/>
+        <w:numPr>
+          <w:ilvl w:val="3"/>
+          <w:numId w:val="1"/>
+        </w:numPr>
+      </w:pPr>
+      <w:r>
+        <w:lastRenderedPageBreak/>
+        <w:t>Test Input File 3(2).txt</w:t>
+      </w:r>
+    </w:p>
+    <w:p>
+      <w:pPr>
+        <w:pStyle w:val="ListParagraph"/>
+        <w:numPr>
+          <w:ilvl w:val="1"/>
+          <w:numId w:val="1"/>
+        </w:numPr>
+      </w:pPr>
+      <w:r>
+        <w:t>1) Read file into graph  (Will clear current contents)</w:t>
+      </w:r>
+    </w:p>
+    <w:p>
+      <w:pPr>
+        <w:pStyle w:val="ListParagraph"/>
+        <w:numPr>
+          <w:ilvl w:val="2"/>
+          <w:numId w:val="1"/>
+        </w:numPr>
+      </w:pPr>
+      <w:r>
         <w:t>Test Input File.txt</w:t>
       </w:r>
     </w:p>
@@ -85,7 +524,7 @@
         </w:numPr>
       </w:pPr>
       <w:r>
-        <w:t>2) Modify graph data</w:t>
+        <w:t>4) Solve minimum spanning tree</w:t>
       </w:r>
     </w:p>
     <w:p>
@@ -97,7 +536,7 @@
         </w:numPr>
       </w:pPr>
       <w:r>
-        <w:t>1)Add an Edge</w:t>
+        <w:t>Write tree to a file?</w:t>
       </w:r>
     </w:p>
     <w:p>
@@ -109,211 +548,7 @@
         </w:numPr>
       </w:pPr>
       <w:r>
-        <w:t xml:space="preserve">1) Add an edge using existing vertices </w:t>
-      </w:r>
-    </w:p>
-    <w:p>
-      <w:pPr>
-        <w:pStyle w:val="ListParagraph"/>
-        <w:numPr>
-          <w:ilvl w:val="4"/>
-          <w:numId w:val="1"/>
-        </w:numPr>
-      </w:pPr>
-      <w:r>
-        <w:t>7) 142.22.117.115</w:t>
-      </w:r>
-    </w:p>
-    <w:p>
-      <w:pPr>
-        <w:pStyle w:val="ListParagraph"/>
-        <w:numPr>
-          <w:ilvl w:val="4"/>
-          <w:numId w:val="1"/>
-        </w:numPr>
-      </w:pPr>
-      <w:r>
-        <w:t>17) 240.78.144.211</w:t>
-      </w:r>
-    </w:p>
-    <w:p>
-      <w:pPr>
-        <w:pStyle w:val="ListParagraph"/>
-        <w:numPr>
-          <w:ilvl w:val="4"/>
-          <w:numId w:val="1"/>
-        </w:numPr>
-      </w:pPr>
-      <w:r>
-        <w:t>.42</w:t>
-      </w:r>
-    </w:p>
-    <w:p>
-      <w:pPr>
-        <w:pStyle w:val="ListParagraph"/>
-        <w:numPr>
-          <w:ilvl w:val="3"/>
-          <w:numId w:val="1"/>
-        </w:numPr>
-      </w:pPr>
-      <w:r>
-        <w:t>2) Add an edge using new vertices</w:t>
-      </w:r>
-    </w:p>
-    <w:p>
-      <w:pPr>
-        <w:pStyle w:val="ListParagraph"/>
-        <w:numPr>
-          <w:ilvl w:val="4"/>
-          <w:numId w:val="1"/>
-        </w:numPr>
-      </w:pPr>
-      <w:r>
-        <w:t>Enter vertex 1: 111.11.11.111</w:t>
-      </w:r>
-    </w:p>
-    <w:p>
-      <w:pPr>
-        <w:pStyle w:val="ListParagraph"/>
-        <w:numPr>
-          <w:ilvl w:val="4"/>
-          <w:numId w:val="1"/>
-        </w:numPr>
-      </w:pPr>
-      <w:r>
-        <w:t>Enter vertex 2: 222.22.22.222</w:t>
-      </w:r>
-    </w:p>
-    <w:p>
-      <w:pPr>
-        <w:pStyle w:val="ListParagraph"/>
-        <w:numPr>
-          <w:ilvl w:val="4"/>
-          <w:numId w:val="1"/>
-        </w:numPr>
-      </w:pPr>
-      <w:r>
-        <w:t>Enter edge weight: .33</w:t>
-      </w:r>
-    </w:p>
-    <w:p>
-      <w:pPr>
-        <w:pStyle w:val="ListParagraph"/>
-        <w:numPr>
-          <w:ilvl w:val="3"/>
-          <w:numId w:val="1"/>
-        </w:numPr>
-      </w:pPr>
-      <w:r>
-        <w:t>3) Add an edge using an existing vertex and a new vertex</w:t>
-      </w:r>
-    </w:p>
-    <w:p>
-      <w:pPr>
-        <w:pStyle w:val="ListParagraph"/>
-        <w:numPr>
-          <w:ilvl w:val="4"/>
-          <w:numId w:val="1"/>
-        </w:numPr>
-      </w:pPr>
-      <w:r>
-        <w:t>Choice: 19) 2227.83.27.247</w:t>
-      </w:r>
-    </w:p>
-    <w:p>
-      <w:pPr>
-        <w:pStyle w:val="ListParagraph"/>
-        <w:numPr>
-          <w:ilvl w:val="4"/>
-          <w:numId w:val="1"/>
-        </w:numPr>
-      </w:pPr>
-      <w:r>
-        <w:t>Enter vertex 2: 333.33.33.333</w:t>
-      </w:r>
-    </w:p>
-    <w:p>
-      <w:pPr>
-        <w:pStyle w:val="ListParagraph"/>
-        <w:numPr>
-          <w:ilvl w:val="4"/>
-          <w:numId w:val="1"/>
-        </w:numPr>
-      </w:pPr>
-      <w:r>
-        <w:t>Enter edge weight: .44</w:t>
-      </w:r>
-    </w:p>
-    <w:p>
-      <w:pPr>
-        <w:pStyle w:val="ListParagraph"/>
-        <w:numPr>
-          <w:ilvl w:val="3"/>
-          <w:numId w:val="1"/>
-        </w:numPr>
-      </w:pPr>
-      <w:r>
-        <w:t>4) Go back</w:t>
-      </w:r>
-    </w:p>
-    <w:p>
-      <w:pPr>
-        <w:pStyle w:val="ListParagraph"/>
-        <w:numPr>
-          <w:ilvl w:val="2"/>
-          <w:numId w:val="1"/>
-        </w:numPr>
-      </w:pPr>
-      <w:r>
-        <w:t>2) Undo addition</w:t>
-      </w:r>
-    </w:p>
-    <w:p>
-      <w:pPr>
-        <w:pStyle w:val="ListParagraph"/>
-        <w:numPr>
-          <w:ilvl w:val="3"/>
-          <w:numId w:val="1"/>
-        </w:numPr>
-      </w:pPr>
-      <w:r>
-        <w:t>Removed edge: 2227.83.27.247 -- 333.33.33.333 (.44)</w:t>
-      </w:r>
-    </w:p>
-    <w:p>
-      <w:pPr>
-        <w:pStyle w:val="ListParagraph"/>
-        <w:numPr>
-          <w:ilvl w:val="2"/>
-          <w:numId w:val="1"/>
-        </w:numPr>
-      </w:pPr>
-      <w:r>
-        <w:t>3) Remove an edge from the graph</w:t>
-      </w:r>
-    </w:p>
-    <w:p>
-      <w:pPr>
-        <w:pStyle w:val="ListParagraph"/>
-        <w:numPr>
-          <w:ilvl w:val="3"/>
-          <w:numId w:val="1"/>
-        </w:numPr>
-      </w:pPr>
-      <w:r>
-        <w:t>Edge 50: 111.11.11.111 – 222.22.22.222 (.33)</w:t>
-      </w:r>
-    </w:p>
-    <w:p>
-      <w:pPr>
-        <w:pStyle w:val="ListParagraph"/>
-        <w:numPr>
-          <w:ilvl w:val="2"/>
-          <w:numId w:val="1"/>
-        </w:numPr>
-      </w:pPr>
-      <w:r>
-        <w:t>4) Go back</w:t>
+        <w:t>N</w:t>
       </w:r>
     </w:p>
     <w:p>
@@ -325,104 +560,14 @@
         </w:numPr>
       </w:pPr>
       <w:r>
-        <w:t>3) Display graph data</w:t>
-      </w:r>
-    </w:p>
-    <w:p>
-      <w:pPr>
-        <w:pStyle w:val="ListParagraph"/>
-        <w:numPr>
-          <w:ilvl w:val="2"/>
-          <w:numId w:val="1"/>
-        </w:numPr>
-      </w:pPr>
-      <w:r>
-        <w:t>1) Display on screen using depth-first traversal</w:t>
-      </w:r>
-    </w:p>
-    <w:p>
-      <w:pPr>
-        <w:pStyle w:val="ListParagraph"/>
-        <w:numPr>
-          <w:ilvl w:val="2"/>
-          <w:numId w:val="1"/>
-        </w:numPr>
-      </w:pPr>
-      <w:r>
-        <w:t>2)Display on screen using breadth-first traversal</w:t>
-      </w:r>
-    </w:p>
-    <w:p>
-      <w:pPr>
-        <w:pStyle w:val="ListParagraph"/>
-        <w:numPr>
-          <w:ilvl w:val="2"/>
-          <w:numId w:val="1"/>
-        </w:numPr>
-      </w:pPr>
-      <w:r>
-        <w:t>3) Write to a text file using breadth-first traversal</w:t>
-      </w:r>
-    </w:p>
-    <w:p>
-      <w:pPr>
-        <w:pStyle w:val="ListParagraph"/>
-        <w:numPr>
-          <w:ilvl w:val="3"/>
-          <w:numId w:val="1"/>
-        </w:numPr>
-      </w:pPr>
-      <w:r>
-        <w:t>Enter name: “Test Input File(2).txt”</w:t>
-      </w:r>
-    </w:p>
-    <w:p>
-      <w:pPr>
-        <w:pStyle w:val="ListParagraph"/>
-        <w:numPr>
-          <w:ilvl w:val="2"/>
-          <w:numId w:val="1"/>
-        </w:numPr>
-      </w:pPr>
-      <w:r>
-        <w:t>4) Go back</w:t>
-      </w:r>
-    </w:p>
-    <w:p>
-      <w:pPr>
-        <w:pStyle w:val="ListParagraph"/>
-        <w:numPr>
-          <w:ilvl w:val="1"/>
-          <w:numId w:val="1"/>
-        </w:numPr>
-      </w:pPr>
-      <w:r>
-        <w:t>4) Solve minimum spanning tree</w:t>
-      </w:r>
-    </w:p>
-    <w:p>
-      <w:pPr>
-        <w:pStyle w:val="ListParagraph"/>
-        <w:numPr>
-          <w:ilvl w:val="2"/>
-          <w:numId w:val="1"/>
-        </w:numPr>
-      </w:pPr>
-      <w:r>
-        <w:t>Write tree to a file? Y/N</w:t>
-      </w:r>
-    </w:p>
-    <w:p>
-      <w:pPr>
-        <w:pStyle w:val="ListParagraph"/>
-        <w:numPr>
-          <w:ilvl w:val="3"/>
-          <w:numId w:val="1"/>
-        </w:numPr>
-      </w:pPr>
-      <w:r>
-        <w:t>Y</w:t>
-      </w:r>
+        <w:t>6) Exit Program</w:t>
+      </w:r>
+    </w:p>
+    <w:p>
+      <w:pPr>
+        <w:pStyle w:val="ListParagraph"/>
+        <w:ind w:left="2880"/>
+      </w:pPr>
       <w:bookmarkStart w:id="0" w:name="_GoBack"/>
       <w:bookmarkEnd w:id="0"/>
     </w:p>

</xml_diff>

<commit_message>
Fixed readFile and MST
Added graph->clear() before reading in a new file and printed original
edge list before printing solved minimum spanning tree.
</commit_message>
<xml_diff>
--- a/Team 8 - Demonstration Test .docx
+++ b/Team 8 - Demonstration Test .docx
@@ -15,7 +15,10 @@
         <w:jc w:val="right"/>
       </w:pPr>
       <w:r>
-        <w:t>Irvine Trinh</w:t>
+        <w:t>Dung</w:t>
+      </w:r>
+      <w:r>
+        <w:t xml:space="preserve"> Trinh</w:t>
       </w:r>
     </w:p>
     <w:p>

</xml_diff>